<commit_message>
CHG: Use Case Diagramm added und diary updated
</commit_message>
<xml_diff>
--- a/Dokumentation/Prozess-Dairy.docx
+++ b/Dokumentation/Prozess-Dairy.docx
@@ -19,22 +19,26 @@
       <w:tr>
         <w:tc>
           <w:tcPr>
-            <w:tcW w:w="532" w:type="dxa"/>
-            <w:shd w:val="clear" w:color="auto" w:fill="auto"/>
-          </w:tcPr>
-          <w:p/>
-        </w:tc>
-        <w:tc>
-          <w:tcPr>
-            <w:tcW w:w="567" w:type="dxa"/>
-            <w:shd w:val="clear" w:color="auto" w:fill="auto"/>
-          </w:tcPr>
-          <w:p/>
-        </w:tc>
-        <w:tc>
-          <w:tcPr>
-            <w:tcW w:w="2694" w:type="dxa"/>
-            <w:shd w:val="clear" w:color="auto" w:fill="auto"/>
+            <w:tcW w:w="1099" w:type="dxa"/>
+            <w:gridSpan w:val="2"/>
+            <w:shd w:val="clear" w:color="auto" w:fill="auto"/>
+          </w:tcPr>
+          <w:p>
+            <w:pPr>
+              <w:jc w:val="center"/>
+            </w:pPr>
+            <w:r>
+              <w:t>Zeit</w:t>
+            </w:r>
+          </w:p>
+        </w:tc>
+        <w:tc>
+          <w:tcPr>
+            <w:tcW w:w="2694" w:type="dxa"/>
+            <w:tcBorders>
+              <w:bottom w:val="single" w:sz="6" w:space="0" w:color="auto"/>
+            </w:tcBorders>
+            <w:shd w:val="clear" w:color="auto" w:fill="C6D9F1" w:themeFill="text2" w:themeFillTint="33"/>
           </w:tcPr>
           <w:p>
             <w:pPr>
@@ -54,7 +58,7 @@
         <w:tc>
           <w:tcPr>
             <w:tcW w:w="2694" w:type="dxa"/>
-            <w:shd w:val="clear" w:color="auto" w:fill="auto"/>
+            <w:shd w:val="clear" w:color="auto" w:fill="C6D9F1" w:themeFill="text2" w:themeFillTint="33"/>
           </w:tcPr>
           <w:p>
             <w:pPr>
@@ -76,7 +80,7 @@
         <w:tc>
           <w:tcPr>
             <w:tcW w:w="2801" w:type="dxa"/>
-            <w:shd w:val="clear" w:color="auto" w:fill="auto"/>
+            <w:shd w:val="clear" w:color="auto" w:fill="C6D9F1" w:themeFill="text2" w:themeFillTint="33"/>
           </w:tcPr>
           <w:p>
             <w:pPr>
@@ -103,6 +107,7 @@
           <w:tcPr>
             <w:tcW w:w="532" w:type="dxa"/>
             <w:vMerge w:val="restart"/>
+            <w:shd w:val="clear" w:color="auto" w:fill="F2DBDB" w:themeFill="accent2" w:themeFillTint="33"/>
             <w:textDirection w:val="btLr"/>
           </w:tcPr>
           <w:p>
@@ -119,6 +124,7 @@
           <w:tcPr>
             <w:tcW w:w="567" w:type="dxa"/>
             <w:vMerge w:val="restart"/>
+            <w:shd w:val="clear" w:color="auto" w:fill="E5B8B7" w:themeFill="accent2" w:themeFillTint="66"/>
             <w:textDirection w:val="btLr"/>
           </w:tcPr>
           <w:p>
@@ -135,7 +141,11 @@
           <w:tcPr>
             <w:tcW w:w="2694" w:type="dxa"/>
             <w:vMerge w:val="restart"/>
-            <w:shd w:val="clear" w:color="auto" w:fill="F2F2F2" w:themeFill="background1" w:themeFillShade="F2"/>
+            <w:tcBorders>
+              <w:top w:val="single" w:sz="6" w:space="0" w:color="auto"/>
+              <w:bottom w:val="single" w:sz="6" w:space="0" w:color="auto"/>
+            </w:tcBorders>
+            <w:shd w:val="clear" w:color="auto" w:fill="auto"/>
           </w:tcPr>
           <w:p>
             <w:r>
@@ -159,7 +169,7 @@
         <w:tc>
           <w:tcPr>
             <w:tcW w:w="2694" w:type="dxa"/>
-            <w:shd w:val="clear" w:color="auto" w:fill="F2F2F2" w:themeFill="background1" w:themeFillShade="F2"/>
+            <w:shd w:val="clear" w:color="auto" w:fill="auto"/>
           </w:tcPr>
           <w:p>
             <w:r>
@@ -189,7 +199,7 @@
           <w:tcPr>
             <w:tcW w:w="2801" w:type="dxa"/>
             <w:vMerge w:val="restart"/>
-            <w:shd w:val="clear" w:color="auto" w:fill="F2F2F2" w:themeFill="background1" w:themeFillShade="F2"/>
+            <w:shd w:val="clear" w:color="auto" w:fill="auto"/>
           </w:tcPr>
           <w:p>
             <w:r>
@@ -235,6 +245,7 @@
           <w:tcPr>
             <w:tcW w:w="532" w:type="dxa"/>
             <w:vMerge/>
+            <w:shd w:val="clear" w:color="auto" w:fill="F2DBDB" w:themeFill="accent2" w:themeFillTint="33"/>
             <w:textDirection w:val="btLr"/>
           </w:tcPr>
           <w:p>
@@ -248,20 +259,25 @@
           <w:tcPr>
             <w:tcW w:w="567" w:type="dxa"/>
             <w:vMerge/>
-            <w:textDirection w:val="btLr"/>
-          </w:tcPr>
-          <w:p>
-            <w:pPr>
-              <w:ind w:left="113" w:right="113"/>
-              <w:jc w:val="center"/>
-            </w:pPr>
-          </w:p>
-        </w:tc>
-        <w:tc>
-          <w:tcPr>
-            <w:tcW w:w="2694" w:type="dxa"/>
-            <w:vMerge/>
-            <w:shd w:val="clear" w:color="auto" w:fill="F2F2F2" w:themeFill="background1" w:themeFillShade="F2"/>
+            <w:shd w:val="clear" w:color="auto" w:fill="E5B8B7" w:themeFill="accent2" w:themeFillTint="66"/>
+            <w:textDirection w:val="btLr"/>
+          </w:tcPr>
+          <w:p>
+            <w:pPr>
+              <w:ind w:left="113" w:right="113"/>
+              <w:jc w:val="center"/>
+            </w:pPr>
+          </w:p>
+        </w:tc>
+        <w:tc>
+          <w:tcPr>
+            <w:tcW w:w="2694" w:type="dxa"/>
+            <w:vMerge/>
+            <w:tcBorders>
+              <w:top w:val="single" w:sz="6" w:space="0" w:color="auto"/>
+              <w:bottom w:val="single" w:sz="6" w:space="0" w:color="auto"/>
+            </w:tcBorders>
+            <w:shd w:val="clear" w:color="auto" w:fill="auto"/>
           </w:tcPr>
           <w:p/>
         </w:tc>
@@ -291,7 +307,7 @@
           <w:tcPr>
             <w:tcW w:w="2801" w:type="dxa"/>
             <w:vMerge/>
-            <w:shd w:val="clear" w:color="auto" w:fill="F2F2F2" w:themeFill="background1" w:themeFillShade="F2"/>
+            <w:shd w:val="clear" w:color="auto" w:fill="auto"/>
           </w:tcPr>
           <w:p/>
         </w:tc>
@@ -305,18 +321,16 @@
           <w:tcPr>
             <w:tcW w:w="532" w:type="dxa"/>
             <w:vMerge w:val="restart"/>
-            <w:textDirection w:val="btLr"/>
-          </w:tcPr>
-          <w:p>
-            <w:pPr>
-              <w:ind w:left="113" w:right="113"/>
-              <w:jc w:val="center"/>
-            </w:pPr>
-            <w:r>
-              <w:t xml:space="preserve">Woche </w:t>
-            </w:r>
-            <w:r>
-              <w:t>2</w:t>
+            <w:shd w:val="clear" w:color="auto" w:fill="F2DBDB" w:themeFill="accent2" w:themeFillTint="33"/>
+            <w:textDirection w:val="btLr"/>
+          </w:tcPr>
+          <w:p>
+            <w:pPr>
+              <w:ind w:left="113" w:right="113"/>
+              <w:jc w:val="center"/>
+            </w:pPr>
+            <w:r>
+              <w:t>Woche 2</w:t>
             </w:r>
           </w:p>
         </w:tc>
@@ -324,6 +338,7 @@
           <w:tcPr>
             <w:tcW w:w="567" w:type="dxa"/>
             <w:vMerge w:val="restart"/>
+            <w:shd w:val="clear" w:color="auto" w:fill="E5B8B7" w:themeFill="accent2" w:themeFillTint="66"/>
             <w:textDirection w:val="btLr"/>
           </w:tcPr>
           <w:p>
@@ -339,7 +354,11 @@
         <w:tc>
           <w:tcPr>
             <w:tcW w:w="2694" w:type="dxa"/>
-            <w:shd w:val="clear" w:color="auto" w:fill="F2F2F2" w:themeFill="background1" w:themeFillShade="F2"/>
+            <w:tcBorders>
+              <w:top w:val="single" w:sz="6" w:space="0" w:color="auto"/>
+              <w:bottom w:val="single" w:sz="6" w:space="0" w:color="auto"/>
+            </w:tcBorders>
+            <w:shd w:val="clear" w:color="auto" w:fill="auto"/>
           </w:tcPr>
           <w:p>
             <w:r>
@@ -370,7 +389,7 @@
         <w:tc>
           <w:tcPr>
             <w:tcW w:w="2694" w:type="dxa"/>
-            <w:shd w:val="clear" w:color="auto" w:fill="BFBFBF" w:themeFill="background1" w:themeFillShade="BF"/>
+            <w:shd w:val="clear" w:color="auto" w:fill="auto"/>
           </w:tcPr>
           <w:p>
             <w:r>
@@ -387,7 +406,7 @@
           <w:tcPr>
             <w:tcW w:w="2801" w:type="dxa"/>
             <w:vMerge/>
-            <w:shd w:val="clear" w:color="auto" w:fill="F2F2F2" w:themeFill="background1" w:themeFillShade="F2"/>
+            <w:shd w:val="clear" w:color="auto" w:fill="auto"/>
           </w:tcPr>
           <w:p/>
         </w:tc>
@@ -401,6 +420,7 @@
           <w:tcPr>
             <w:tcW w:w="532" w:type="dxa"/>
             <w:vMerge/>
+            <w:shd w:val="clear" w:color="auto" w:fill="F2DBDB" w:themeFill="accent2" w:themeFillTint="33"/>
             <w:textDirection w:val="btLr"/>
           </w:tcPr>
           <w:p>
@@ -414,18 +434,23 @@
           <w:tcPr>
             <w:tcW w:w="567" w:type="dxa"/>
             <w:vMerge/>
-            <w:textDirection w:val="btLr"/>
-          </w:tcPr>
-          <w:p>
-            <w:pPr>
-              <w:ind w:left="113" w:right="113"/>
-              <w:jc w:val="center"/>
-            </w:pPr>
-          </w:p>
-        </w:tc>
-        <w:tc>
-          <w:tcPr>
-            <w:tcW w:w="2694" w:type="dxa"/>
+            <w:shd w:val="clear" w:color="auto" w:fill="E5B8B7" w:themeFill="accent2" w:themeFillTint="66"/>
+            <w:textDirection w:val="btLr"/>
+          </w:tcPr>
+          <w:p>
+            <w:pPr>
+              <w:ind w:left="113" w:right="113"/>
+              <w:jc w:val="center"/>
+            </w:pPr>
+          </w:p>
+        </w:tc>
+        <w:tc>
+          <w:tcPr>
+            <w:tcW w:w="2694" w:type="dxa"/>
+            <w:tcBorders>
+              <w:top w:val="single" w:sz="6" w:space="0" w:color="auto"/>
+              <w:bottom w:val="single" w:sz="6" w:space="0" w:color="auto"/>
+            </w:tcBorders>
             <w:shd w:val="clear" w:color="auto" w:fill="FFFF8B"/>
           </w:tcPr>
           <w:p>
@@ -497,18 +522,16 @@
           <w:tcPr>
             <w:tcW w:w="532" w:type="dxa"/>
             <w:vMerge w:val="restart"/>
-            <w:textDirection w:val="btLr"/>
-          </w:tcPr>
-          <w:p>
-            <w:pPr>
-              <w:ind w:left="113" w:right="113"/>
-              <w:jc w:val="center"/>
-            </w:pPr>
-            <w:r>
-              <w:t xml:space="preserve">Woche </w:t>
-            </w:r>
-            <w:r>
-              <w:t>3</w:t>
+            <w:shd w:val="clear" w:color="auto" w:fill="F2DBDB" w:themeFill="accent2" w:themeFillTint="33"/>
+            <w:textDirection w:val="btLr"/>
+          </w:tcPr>
+          <w:p>
+            <w:pPr>
+              <w:ind w:left="113" w:right="113"/>
+              <w:jc w:val="center"/>
+            </w:pPr>
+            <w:r>
+              <w:t>Woche 3</w:t>
             </w:r>
           </w:p>
         </w:tc>
@@ -516,6 +539,7 @@
           <w:tcPr>
             <w:tcW w:w="567" w:type="dxa"/>
             <w:vMerge w:val="restart"/>
+            <w:shd w:val="clear" w:color="auto" w:fill="E5B8B7" w:themeFill="accent2" w:themeFillTint="66"/>
             <w:textDirection w:val="btLr"/>
           </w:tcPr>
           <w:p>
@@ -532,7 +556,11 @@
           <w:tcPr>
             <w:tcW w:w="2694" w:type="dxa"/>
             <w:vMerge w:val="restart"/>
-            <w:shd w:val="clear" w:color="auto" w:fill="BFBFBF" w:themeFill="background1" w:themeFillShade="BF"/>
+            <w:tcBorders>
+              <w:top w:val="single" w:sz="6" w:space="0" w:color="auto"/>
+              <w:bottom w:val="single" w:sz="6" w:space="0" w:color="auto"/>
+            </w:tcBorders>
+            <w:shd w:val="clear" w:color="auto" w:fill="auto"/>
           </w:tcPr>
           <w:p>
             <w:r>
@@ -553,7 +581,7 @@
         <w:tc>
           <w:tcPr>
             <w:tcW w:w="2694" w:type="dxa"/>
-            <w:shd w:val="clear" w:color="auto" w:fill="F2F2F2" w:themeFill="background1" w:themeFillShade="F2"/>
+            <w:shd w:val="clear" w:color="auto" w:fill="auto"/>
           </w:tcPr>
           <w:p>
             <w:r>
@@ -570,7 +598,7 @@
           <w:tcPr>
             <w:tcW w:w="2801" w:type="dxa"/>
             <w:vMerge w:val="restart"/>
-            <w:shd w:val="clear" w:color="auto" w:fill="BFBFBF" w:themeFill="background1" w:themeFillShade="BF"/>
+            <w:shd w:val="clear" w:color="auto" w:fill="auto"/>
           </w:tcPr>
           <w:p>
             <w:r>
@@ -593,7 +621,7 @@
           <w:tcPr>
             <w:tcW w:w="532" w:type="dxa"/>
             <w:vMerge/>
-            <w:shd w:val="clear" w:color="auto" w:fill="auto"/>
+            <w:shd w:val="clear" w:color="auto" w:fill="F2DBDB" w:themeFill="accent2" w:themeFillTint="33"/>
             <w:textDirection w:val="btLr"/>
           </w:tcPr>
           <w:p>
@@ -607,21 +635,25 @@
           <w:tcPr>
             <w:tcW w:w="567" w:type="dxa"/>
             <w:vMerge/>
-            <w:shd w:val="clear" w:color="auto" w:fill="auto"/>
-            <w:textDirection w:val="btLr"/>
-          </w:tcPr>
-          <w:p>
-            <w:pPr>
-              <w:ind w:left="113" w:right="113"/>
-              <w:jc w:val="center"/>
-            </w:pPr>
-          </w:p>
-        </w:tc>
-        <w:tc>
-          <w:tcPr>
-            <w:tcW w:w="2694" w:type="dxa"/>
-            <w:vMerge/>
-            <w:shd w:val="clear" w:color="auto" w:fill="BFBFBF" w:themeFill="background1" w:themeFillShade="BF"/>
+            <w:shd w:val="clear" w:color="auto" w:fill="E5B8B7" w:themeFill="accent2" w:themeFillTint="66"/>
+            <w:textDirection w:val="btLr"/>
+          </w:tcPr>
+          <w:p>
+            <w:pPr>
+              <w:ind w:left="113" w:right="113"/>
+              <w:jc w:val="center"/>
+            </w:pPr>
+          </w:p>
+        </w:tc>
+        <w:tc>
+          <w:tcPr>
+            <w:tcW w:w="2694" w:type="dxa"/>
+            <w:vMerge/>
+            <w:tcBorders>
+              <w:top w:val="single" w:sz="6" w:space="0" w:color="auto"/>
+              <w:bottom w:val="single" w:sz="6" w:space="0" w:color="auto"/>
+            </w:tcBorders>
+            <w:shd w:val="clear" w:color="auto" w:fill="auto"/>
           </w:tcPr>
           <w:p/>
         </w:tc>
@@ -647,7 +679,7 @@
           <w:tcPr>
             <w:tcW w:w="2801" w:type="dxa"/>
             <w:vMerge/>
-            <w:shd w:val="clear" w:color="auto" w:fill="BFBFBF" w:themeFill="background1" w:themeFillShade="BF"/>
+            <w:shd w:val="clear" w:color="auto" w:fill="auto"/>
           </w:tcPr>
           <w:p/>
         </w:tc>
@@ -661,18 +693,16 @@
           <w:tcPr>
             <w:tcW w:w="532" w:type="dxa"/>
             <w:vMerge w:val="restart"/>
-            <w:textDirection w:val="btLr"/>
-          </w:tcPr>
-          <w:p>
-            <w:pPr>
-              <w:ind w:left="113" w:right="113"/>
-              <w:jc w:val="center"/>
-            </w:pPr>
-            <w:r>
-              <w:t xml:space="preserve">Woche </w:t>
-            </w:r>
-            <w:r>
-              <w:t>4</w:t>
+            <w:shd w:val="clear" w:color="auto" w:fill="F2DBDB" w:themeFill="accent2" w:themeFillTint="33"/>
+            <w:textDirection w:val="btLr"/>
+          </w:tcPr>
+          <w:p>
+            <w:pPr>
+              <w:ind w:left="113" w:right="113"/>
+              <w:jc w:val="center"/>
+            </w:pPr>
+            <w:r>
+              <w:t>Woche 4</w:t>
             </w:r>
           </w:p>
         </w:tc>
@@ -680,6 +710,7 @@
           <w:tcPr>
             <w:tcW w:w="567" w:type="dxa"/>
             <w:vMerge w:val="restart"/>
+            <w:shd w:val="clear" w:color="auto" w:fill="E5B8B7" w:themeFill="accent2" w:themeFillTint="66"/>
             <w:textDirection w:val="btLr"/>
           </w:tcPr>
           <w:p>
@@ -696,7 +727,11 @@
           <w:tcPr>
             <w:tcW w:w="2694" w:type="dxa"/>
             <w:vMerge w:val="restart"/>
-            <w:shd w:val="clear" w:color="auto" w:fill="BFBFBF" w:themeFill="background1" w:themeFillShade="BF"/>
+            <w:tcBorders>
+              <w:top w:val="single" w:sz="6" w:space="0" w:color="auto"/>
+              <w:bottom w:val="single" w:sz="6" w:space="0" w:color="auto"/>
+            </w:tcBorders>
+            <w:shd w:val="clear" w:color="auto" w:fill="auto"/>
           </w:tcPr>
           <w:p>
             <w:r>
@@ -718,7 +753,7 @@
           <w:tcPr>
             <w:tcW w:w="2694" w:type="dxa"/>
             <w:vMerge w:val="restart"/>
-            <w:shd w:val="clear" w:color="auto" w:fill="BFBFBF" w:themeFill="background1" w:themeFillShade="BF"/>
+            <w:shd w:val="clear" w:color="auto" w:fill="auto"/>
           </w:tcPr>
           <w:p>
             <w:r>
@@ -730,7 +765,7 @@
           <w:tcPr>
             <w:tcW w:w="2801" w:type="dxa"/>
             <w:vMerge/>
-            <w:shd w:val="clear" w:color="auto" w:fill="BFBFBF" w:themeFill="background1" w:themeFillShade="BF"/>
+            <w:shd w:val="clear" w:color="auto" w:fill="auto"/>
           </w:tcPr>
           <w:p/>
         </w:tc>
@@ -744,6 +779,7 @@
           <w:tcPr>
             <w:tcW w:w="532" w:type="dxa"/>
             <w:vMerge/>
+            <w:shd w:val="clear" w:color="auto" w:fill="F2DBDB" w:themeFill="accent2" w:themeFillTint="33"/>
             <w:textDirection w:val="btLr"/>
           </w:tcPr>
           <w:p>
@@ -757,20 +793,25 @@
           <w:tcPr>
             <w:tcW w:w="567" w:type="dxa"/>
             <w:vMerge/>
-            <w:textDirection w:val="btLr"/>
-          </w:tcPr>
-          <w:p>
-            <w:pPr>
-              <w:ind w:left="113" w:right="113"/>
-              <w:jc w:val="center"/>
-            </w:pPr>
-          </w:p>
-        </w:tc>
-        <w:tc>
-          <w:tcPr>
-            <w:tcW w:w="2694" w:type="dxa"/>
-            <w:vMerge/>
-            <w:shd w:val="clear" w:color="auto" w:fill="BFBFBF" w:themeFill="background1" w:themeFillShade="BF"/>
+            <w:shd w:val="clear" w:color="auto" w:fill="E5B8B7" w:themeFill="accent2" w:themeFillTint="66"/>
+            <w:textDirection w:val="btLr"/>
+          </w:tcPr>
+          <w:p>
+            <w:pPr>
+              <w:ind w:left="113" w:right="113"/>
+              <w:jc w:val="center"/>
+            </w:pPr>
+          </w:p>
+        </w:tc>
+        <w:tc>
+          <w:tcPr>
+            <w:tcW w:w="2694" w:type="dxa"/>
+            <w:vMerge/>
+            <w:tcBorders>
+              <w:top w:val="single" w:sz="6" w:space="0" w:color="auto"/>
+              <w:bottom w:val="single" w:sz="6" w:space="0" w:color="auto"/>
+            </w:tcBorders>
+            <w:shd w:val="clear" w:color="auto" w:fill="auto"/>
           </w:tcPr>
           <w:p/>
         </w:tc>
@@ -778,7 +819,7 @@
           <w:tcPr>
             <w:tcW w:w="2694" w:type="dxa"/>
             <w:vMerge/>
-            <w:shd w:val="clear" w:color="auto" w:fill="BFBFBF" w:themeFill="background1" w:themeFillShade="BF"/>
+            <w:shd w:val="clear" w:color="auto" w:fill="auto"/>
           </w:tcPr>
           <w:p/>
         </w:tc>
@@ -810,6 +851,7 @@
           <w:tcPr>
             <w:tcW w:w="532" w:type="dxa"/>
             <w:vMerge/>
+            <w:shd w:val="clear" w:color="auto" w:fill="F2DBDB" w:themeFill="accent2" w:themeFillTint="33"/>
             <w:textDirection w:val="btLr"/>
           </w:tcPr>
           <w:p>
@@ -823,20 +865,25 @@
           <w:tcPr>
             <w:tcW w:w="567" w:type="dxa"/>
             <w:vMerge/>
-            <w:textDirection w:val="btLr"/>
-          </w:tcPr>
-          <w:p>
-            <w:pPr>
-              <w:ind w:left="113" w:right="113"/>
-              <w:jc w:val="center"/>
-            </w:pPr>
-          </w:p>
-        </w:tc>
-        <w:tc>
-          <w:tcPr>
-            <w:tcW w:w="2694" w:type="dxa"/>
-            <w:vMerge/>
-            <w:shd w:val="clear" w:color="auto" w:fill="BFBFBF" w:themeFill="background1" w:themeFillShade="BF"/>
+            <w:shd w:val="clear" w:color="auto" w:fill="E5B8B7" w:themeFill="accent2" w:themeFillTint="66"/>
+            <w:textDirection w:val="btLr"/>
+          </w:tcPr>
+          <w:p>
+            <w:pPr>
+              <w:ind w:left="113" w:right="113"/>
+              <w:jc w:val="center"/>
+            </w:pPr>
+          </w:p>
+        </w:tc>
+        <w:tc>
+          <w:tcPr>
+            <w:tcW w:w="2694" w:type="dxa"/>
+            <w:vMerge/>
+            <w:tcBorders>
+              <w:top w:val="single" w:sz="6" w:space="0" w:color="auto"/>
+              <w:bottom w:val="single" w:sz="6" w:space="0" w:color="auto"/>
+            </w:tcBorders>
+            <w:shd w:val="clear" w:color="auto" w:fill="auto"/>
           </w:tcPr>
           <w:p/>
         </w:tc>
@@ -844,7 +891,7 @@
           <w:tcPr>
             <w:tcW w:w="2694" w:type="dxa"/>
             <w:vMerge/>
-            <w:shd w:val="clear" w:color="auto" w:fill="BFBFBF" w:themeFill="background1" w:themeFillShade="BF"/>
+            <w:shd w:val="clear" w:color="auto" w:fill="auto"/>
           </w:tcPr>
           <w:p/>
         </w:tc>
@@ -852,7 +899,7 @@
           <w:tcPr>
             <w:tcW w:w="2801" w:type="dxa"/>
             <w:vMerge w:val="restart"/>
-            <w:shd w:val="clear" w:color="auto" w:fill="F2F2F2" w:themeFill="background1" w:themeFillShade="F2"/>
+            <w:shd w:val="clear" w:color="auto" w:fill="auto"/>
           </w:tcPr>
           <w:p>
             <w:r>
@@ -895,7 +942,7 @@
           <w:tcPr>
             <w:tcW w:w="532" w:type="dxa"/>
             <w:vMerge/>
-            <w:shd w:val="clear" w:color="auto" w:fill="auto"/>
+            <w:shd w:val="clear" w:color="auto" w:fill="F2DBDB" w:themeFill="accent2" w:themeFillTint="33"/>
             <w:textDirection w:val="btLr"/>
           </w:tcPr>
           <w:p>
@@ -909,19 +956,23 @@
           <w:tcPr>
             <w:tcW w:w="567" w:type="dxa"/>
             <w:vMerge/>
-            <w:shd w:val="clear" w:color="auto" w:fill="auto"/>
-            <w:textDirection w:val="btLr"/>
-          </w:tcPr>
-          <w:p>
-            <w:pPr>
-              <w:ind w:left="113" w:right="113"/>
-              <w:jc w:val="center"/>
-            </w:pPr>
-          </w:p>
-        </w:tc>
-        <w:tc>
-          <w:tcPr>
-            <w:tcW w:w="2694" w:type="dxa"/>
+            <w:shd w:val="clear" w:color="auto" w:fill="E5B8B7" w:themeFill="accent2" w:themeFillTint="66"/>
+            <w:textDirection w:val="btLr"/>
+          </w:tcPr>
+          <w:p>
+            <w:pPr>
+              <w:ind w:left="113" w:right="113"/>
+              <w:jc w:val="center"/>
+            </w:pPr>
+          </w:p>
+        </w:tc>
+        <w:tc>
+          <w:tcPr>
+            <w:tcW w:w="2694" w:type="dxa"/>
+            <w:tcBorders>
+              <w:top w:val="single" w:sz="6" w:space="0" w:color="auto"/>
+              <w:bottom w:val="single" w:sz="6" w:space="0" w:color="auto"/>
+            </w:tcBorders>
             <w:shd w:val="clear" w:color="auto" w:fill="FFFF8B"/>
           </w:tcPr>
           <w:p>
@@ -963,7 +1014,7 @@
           <w:tcPr>
             <w:tcW w:w="2801" w:type="dxa"/>
             <w:vMerge/>
-            <w:shd w:val="clear" w:color="auto" w:fill="F2F2F2" w:themeFill="background1" w:themeFillShade="F2"/>
+            <w:shd w:val="clear" w:color="auto" w:fill="auto"/>
           </w:tcPr>
           <w:p>
             <w:pPr>
@@ -984,18 +1035,16 @@
           <w:tcPr>
             <w:tcW w:w="532" w:type="dxa"/>
             <w:vMerge w:val="restart"/>
-            <w:textDirection w:val="btLr"/>
-          </w:tcPr>
-          <w:p>
-            <w:pPr>
-              <w:ind w:left="113" w:right="113"/>
-              <w:jc w:val="center"/>
-            </w:pPr>
-            <w:r>
-              <w:t xml:space="preserve">Woche </w:t>
-            </w:r>
-            <w:r>
-              <w:t>5</w:t>
+            <w:shd w:val="clear" w:color="auto" w:fill="F2DBDB" w:themeFill="accent2" w:themeFillTint="33"/>
+            <w:textDirection w:val="btLr"/>
+          </w:tcPr>
+          <w:p>
+            <w:pPr>
+              <w:ind w:left="113" w:right="113"/>
+              <w:jc w:val="center"/>
+            </w:pPr>
+            <w:r>
+              <w:t>Woche 5</w:t>
             </w:r>
           </w:p>
         </w:tc>
@@ -1003,6 +1052,7 @@
           <w:tcPr>
             <w:tcW w:w="567" w:type="dxa"/>
             <w:vMerge w:val="restart"/>
+            <w:shd w:val="clear" w:color="auto" w:fill="E5B8B7" w:themeFill="accent2" w:themeFillTint="66"/>
             <w:textDirection w:val="btLr"/>
           </w:tcPr>
           <w:p>
@@ -1019,7 +1069,11 @@
           <w:tcPr>
             <w:tcW w:w="2694" w:type="dxa"/>
             <w:vMerge w:val="restart"/>
-            <w:shd w:val="clear" w:color="auto" w:fill="F2F2F2" w:themeFill="background1" w:themeFillShade="F2"/>
+            <w:tcBorders>
+              <w:top w:val="single" w:sz="6" w:space="0" w:color="auto"/>
+              <w:bottom w:val="single" w:sz="6" w:space="0" w:color="auto"/>
+            </w:tcBorders>
+            <w:shd w:val="clear" w:color="auto" w:fill="auto"/>
           </w:tcPr>
           <w:p>
             <w:r>
@@ -1030,7 +1084,7 @@
         <w:tc>
           <w:tcPr>
             <w:tcW w:w="2694" w:type="dxa"/>
-            <w:shd w:val="clear" w:color="auto" w:fill="F2F2F2" w:themeFill="background1" w:themeFillShade="F2"/>
+            <w:shd w:val="clear" w:color="auto" w:fill="auto"/>
           </w:tcPr>
           <w:p>
             <w:r>
@@ -1047,7 +1101,7 @@
           <w:tcPr>
             <w:tcW w:w="2801" w:type="dxa"/>
             <w:vMerge/>
-            <w:shd w:val="clear" w:color="auto" w:fill="F2F2F2" w:themeFill="background1" w:themeFillShade="F2"/>
+            <w:shd w:val="clear" w:color="auto" w:fill="auto"/>
           </w:tcPr>
           <w:p/>
         </w:tc>
@@ -1061,7 +1115,7 @@
           <w:tcPr>
             <w:tcW w:w="532" w:type="dxa"/>
             <w:vMerge/>
-            <w:shd w:val="clear" w:color="auto" w:fill="auto"/>
+            <w:shd w:val="clear" w:color="auto" w:fill="F2DBDB" w:themeFill="accent2" w:themeFillTint="33"/>
             <w:textDirection w:val="btLr"/>
           </w:tcPr>
           <w:p>
@@ -1075,21 +1129,25 @@
           <w:tcPr>
             <w:tcW w:w="567" w:type="dxa"/>
             <w:vMerge/>
-            <w:shd w:val="clear" w:color="auto" w:fill="auto"/>
-            <w:textDirection w:val="btLr"/>
-          </w:tcPr>
-          <w:p>
-            <w:pPr>
-              <w:ind w:left="113" w:right="113"/>
-              <w:jc w:val="center"/>
-            </w:pPr>
-          </w:p>
-        </w:tc>
-        <w:tc>
-          <w:tcPr>
-            <w:tcW w:w="2694" w:type="dxa"/>
-            <w:vMerge/>
-            <w:shd w:val="clear" w:color="auto" w:fill="F2F2F2" w:themeFill="background1" w:themeFillShade="F2"/>
+            <w:shd w:val="clear" w:color="auto" w:fill="E5B8B7" w:themeFill="accent2" w:themeFillTint="66"/>
+            <w:textDirection w:val="btLr"/>
+          </w:tcPr>
+          <w:p>
+            <w:pPr>
+              <w:ind w:left="113" w:right="113"/>
+              <w:jc w:val="center"/>
+            </w:pPr>
+          </w:p>
+        </w:tc>
+        <w:tc>
+          <w:tcPr>
+            <w:tcW w:w="2694" w:type="dxa"/>
+            <w:vMerge/>
+            <w:tcBorders>
+              <w:top w:val="single" w:sz="6" w:space="0" w:color="auto"/>
+              <w:bottom w:val="single" w:sz="6" w:space="0" w:color="auto"/>
+            </w:tcBorders>
+            <w:shd w:val="clear" w:color="auto" w:fill="auto"/>
           </w:tcPr>
           <w:p/>
         </w:tc>
@@ -1115,7 +1173,7 @@
           <w:tcPr>
             <w:tcW w:w="2801" w:type="dxa"/>
             <w:vMerge/>
-            <w:shd w:val="clear" w:color="auto" w:fill="F2F2F2" w:themeFill="background1" w:themeFillShade="F2"/>
+            <w:shd w:val="clear" w:color="auto" w:fill="auto"/>
           </w:tcPr>
           <w:p/>
         </w:tc>
@@ -1129,18 +1187,16 @@
           <w:tcPr>
             <w:tcW w:w="532" w:type="dxa"/>
             <w:vMerge w:val="restart"/>
-            <w:textDirection w:val="btLr"/>
-          </w:tcPr>
-          <w:p>
-            <w:pPr>
-              <w:ind w:left="113" w:right="113"/>
-              <w:jc w:val="center"/>
-            </w:pPr>
-            <w:r>
-              <w:t xml:space="preserve">Woche </w:t>
-            </w:r>
-            <w:r>
-              <w:t>6</w:t>
+            <w:shd w:val="clear" w:color="auto" w:fill="F2DBDB" w:themeFill="accent2" w:themeFillTint="33"/>
+            <w:textDirection w:val="btLr"/>
+          </w:tcPr>
+          <w:p>
+            <w:pPr>
+              <w:ind w:left="113" w:right="113"/>
+              <w:jc w:val="center"/>
+            </w:pPr>
+            <w:r>
+              <w:t>Woche 6</w:t>
             </w:r>
           </w:p>
         </w:tc>
@@ -1148,6 +1204,7 @@
           <w:tcPr>
             <w:tcW w:w="567" w:type="dxa"/>
             <w:vMerge w:val="restart"/>
+            <w:shd w:val="clear" w:color="auto" w:fill="E5B8B7" w:themeFill="accent2" w:themeFillTint="66"/>
             <w:textDirection w:val="btLr"/>
           </w:tcPr>
           <w:p>
@@ -1164,7 +1221,11 @@
           <w:tcPr>
             <w:tcW w:w="2694" w:type="dxa"/>
             <w:vMerge w:val="restart"/>
-            <w:shd w:val="clear" w:color="auto" w:fill="F2F2F2" w:themeFill="background1" w:themeFillShade="F2"/>
+            <w:tcBorders>
+              <w:top w:val="single" w:sz="6" w:space="0" w:color="auto"/>
+              <w:bottom w:val="single" w:sz="6" w:space="0" w:color="auto"/>
+            </w:tcBorders>
+            <w:shd w:val="clear" w:color="auto" w:fill="auto"/>
           </w:tcPr>
           <w:p>
             <w:r>
@@ -1191,7 +1252,7 @@
           <w:tcPr>
             <w:tcW w:w="2694" w:type="dxa"/>
             <w:vMerge w:val="restart"/>
-            <w:shd w:val="clear" w:color="auto" w:fill="BFBFBF" w:themeFill="background1" w:themeFillShade="BF"/>
+            <w:shd w:val="clear" w:color="auto" w:fill="auto"/>
           </w:tcPr>
           <w:p>
             <w:r>
@@ -1213,7 +1274,7 @@
           <w:tcPr>
             <w:tcW w:w="2801" w:type="dxa"/>
             <w:vMerge/>
-            <w:shd w:val="clear" w:color="auto" w:fill="F2F2F2" w:themeFill="background1" w:themeFillShade="F2"/>
+            <w:shd w:val="clear" w:color="auto" w:fill="auto"/>
           </w:tcPr>
           <w:p/>
         </w:tc>
@@ -1227,6 +1288,7 @@
           <w:tcPr>
             <w:tcW w:w="532" w:type="dxa"/>
             <w:vMerge/>
+            <w:shd w:val="clear" w:color="auto" w:fill="F2DBDB" w:themeFill="accent2" w:themeFillTint="33"/>
             <w:textDirection w:val="btLr"/>
           </w:tcPr>
           <w:p>
@@ -1240,20 +1302,25 @@
           <w:tcPr>
             <w:tcW w:w="567" w:type="dxa"/>
             <w:vMerge/>
-            <w:textDirection w:val="btLr"/>
-          </w:tcPr>
-          <w:p>
-            <w:pPr>
-              <w:ind w:left="113" w:right="113"/>
-              <w:jc w:val="center"/>
-            </w:pPr>
-          </w:p>
-        </w:tc>
-        <w:tc>
-          <w:tcPr>
-            <w:tcW w:w="2694" w:type="dxa"/>
-            <w:vMerge/>
-            <w:shd w:val="clear" w:color="auto" w:fill="F2F2F2" w:themeFill="background1" w:themeFillShade="F2"/>
+            <w:shd w:val="clear" w:color="auto" w:fill="E5B8B7" w:themeFill="accent2" w:themeFillTint="66"/>
+            <w:textDirection w:val="btLr"/>
+          </w:tcPr>
+          <w:p>
+            <w:pPr>
+              <w:ind w:left="113" w:right="113"/>
+              <w:jc w:val="center"/>
+            </w:pPr>
+          </w:p>
+        </w:tc>
+        <w:tc>
+          <w:tcPr>
+            <w:tcW w:w="2694" w:type="dxa"/>
+            <w:vMerge/>
+            <w:tcBorders>
+              <w:top w:val="single" w:sz="6" w:space="0" w:color="auto"/>
+              <w:bottom w:val="single" w:sz="6" w:space="0" w:color="auto"/>
+            </w:tcBorders>
+            <w:shd w:val="clear" w:color="auto" w:fill="auto"/>
           </w:tcPr>
           <w:p/>
         </w:tc>
@@ -1261,7 +1328,7 @@
           <w:tcPr>
             <w:tcW w:w="2694" w:type="dxa"/>
             <w:vMerge/>
-            <w:shd w:val="clear" w:color="auto" w:fill="BFBFBF" w:themeFill="background1" w:themeFillShade="BF"/>
+            <w:shd w:val="clear" w:color="auto" w:fill="auto"/>
           </w:tcPr>
           <w:p/>
         </w:tc>
@@ -1293,6 +1360,7 @@
           <w:tcPr>
             <w:tcW w:w="532" w:type="dxa"/>
             <w:vMerge/>
+            <w:shd w:val="clear" w:color="auto" w:fill="F2DBDB" w:themeFill="accent2" w:themeFillTint="33"/>
             <w:textDirection w:val="btLr"/>
           </w:tcPr>
           <w:p>
@@ -1306,20 +1374,25 @@
           <w:tcPr>
             <w:tcW w:w="567" w:type="dxa"/>
             <w:vMerge/>
-            <w:textDirection w:val="btLr"/>
-          </w:tcPr>
-          <w:p>
-            <w:pPr>
-              <w:ind w:left="113" w:right="113"/>
-              <w:jc w:val="center"/>
-            </w:pPr>
-          </w:p>
-        </w:tc>
-        <w:tc>
-          <w:tcPr>
-            <w:tcW w:w="2694" w:type="dxa"/>
-            <w:vMerge/>
-            <w:shd w:val="clear" w:color="auto" w:fill="F2F2F2" w:themeFill="background1" w:themeFillShade="F2"/>
+            <w:shd w:val="clear" w:color="auto" w:fill="E5B8B7" w:themeFill="accent2" w:themeFillTint="66"/>
+            <w:textDirection w:val="btLr"/>
+          </w:tcPr>
+          <w:p>
+            <w:pPr>
+              <w:ind w:left="113" w:right="113"/>
+              <w:jc w:val="center"/>
+            </w:pPr>
+          </w:p>
+        </w:tc>
+        <w:tc>
+          <w:tcPr>
+            <w:tcW w:w="2694" w:type="dxa"/>
+            <w:vMerge/>
+            <w:tcBorders>
+              <w:top w:val="single" w:sz="6" w:space="0" w:color="auto"/>
+              <w:bottom w:val="single" w:sz="6" w:space="0" w:color="auto"/>
+            </w:tcBorders>
+            <w:shd w:val="clear" w:color="auto" w:fill="auto"/>
           </w:tcPr>
           <w:p/>
         </w:tc>
@@ -1327,7 +1400,7 @@
           <w:tcPr>
             <w:tcW w:w="2694" w:type="dxa"/>
             <w:vMerge/>
-            <w:shd w:val="clear" w:color="auto" w:fill="BFBFBF" w:themeFill="background1" w:themeFillShade="BF"/>
+            <w:shd w:val="clear" w:color="auto" w:fill="auto"/>
           </w:tcPr>
           <w:p/>
         </w:tc>
@@ -1335,7 +1408,7 @@
           <w:tcPr>
             <w:tcW w:w="2801" w:type="dxa"/>
             <w:vMerge w:val="restart"/>
-            <w:shd w:val="clear" w:color="auto" w:fill="BFBFBF" w:themeFill="background1" w:themeFillShade="BF"/>
+            <w:shd w:val="clear" w:color="auto" w:fill="auto"/>
           </w:tcPr>
           <w:p>
             <w:r>
@@ -1349,10 +1422,7 @@
           </w:p>
           <w:p>
             <w:r>
-              <w:t xml:space="preserve">(16) </w:t>
-            </w:r>
-            <w:r>
-              <w:t>Neues Level starten</w:t>
+              <w:t>(16) Neues Level starten</w:t>
             </w:r>
           </w:p>
           <w:p>
@@ -1386,7 +1456,7 @@
           <w:tcPr>
             <w:tcW w:w="532" w:type="dxa"/>
             <w:vMerge/>
-            <w:shd w:val="clear" w:color="auto" w:fill="auto"/>
+            <w:shd w:val="clear" w:color="auto" w:fill="F2DBDB" w:themeFill="accent2" w:themeFillTint="33"/>
             <w:textDirection w:val="btLr"/>
           </w:tcPr>
           <w:p>
@@ -1400,19 +1470,23 @@
           <w:tcPr>
             <w:tcW w:w="567" w:type="dxa"/>
             <w:vMerge/>
-            <w:shd w:val="clear" w:color="auto" w:fill="auto"/>
-            <w:textDirection w:val="btLr"/>
-          </w:tcPr>
-          <w:p>
-            <w:pPr>
-              <w:ind w:left="113" w:right="113"/>
-              <w:jc w:val="center"/>
-            </w:pPr>
-          </w:p>
-        </w:tc>
-        <w:tc>
-          <w:tcPr>
-            <w:tcW w:w="2694" w:type="dxa"/>
+            <w:shd w:val="clear" w:color="auto" w:fill="E5B8B7" w:themeFill="accent2" w:themeFillTint="66"/>
+            <w:textDirection w:val="btLr"/>
+          </w:tcPr>
+          <w:p>
+            <w:pPr>
+              <w:ind w:left="113" w:right="113"/>
+              <w:jc w:val="center"/>
+            </w:pPr>
+          </w:p>
+        </w:tc>
+        <w:tc>
+          <w:tcPr>
+            <w:tcW w:w="2694" w:type="dxa"/>
+            <w:tcBorders>
+              <w:top w:val="single" w:sz="6" w:space="0" w:color="auto"/>
+              <w:bottom w:val="single" w:sz="6" w:space="0" w:color="auto"/>
+            </w:tcBorders>
             <w:shd w:val="clear" w:color="auto" w:fill="FFFF8B"/>
           </w:tcPr>
           <w:p>
@@ -1450,7 +1524,7 @@
           <w:tcPr>
             <w:tcW w:w="2801" w:type="dxa"/>
             <w:vMerge/>
-            <w:shd w:val="clear" w:color="auto" w:fill="BFBFBF" w:themeFill="background1" w:themeFillShade="BF"/>
+            <w:shd w:val="clear" w:color="auto" w:fill="auto"/>
           </w:tcPr>
           <w:p>
             <w:pPr>
@@ -1470,18 +1544,16 @@
           <w:tcPr>
             <w:tcW w:w="532" w:type="dxa"/>
             <w:vMerge w:val="restart"/>
-            <w:textDirection w:val="btLr"/>
-          </w:tcPr>
-          <w:p>
-            <w:pPr>
-              <w:ind w:left="113" w:right="113"/>
-              <w:jc w:val="center"/>
-            </w:pPr>
-            <w:r>
-              <w:t xml:space="preserve">Woche </w:t>
-            </w:r>
-            <w:r>
-              <w:t>7</w:t>
+            <w:shd w:val="clear" w:color="auto" w:fill="F2DBDB" w:themeFill="accent2" w:themeFillTint="33"/>
+            <w:textDirection w:val="btLr"/>
+          </w:tcPr>
+          <w:p>
+            <w:pPr>
+              <w:ind w:left="113" w:right="113"/>
+              <w:jc w:val="center"/>
+            </w:pPr>
+            <w:r>
+              <w:t>Woche 7</w:t>
             </w:r>
           </w:p>
         </w:tc>
@@ -1489,6 +1561,7 @@
           <w:tcPr>
             <w:tcW w:w="567" w:type="dxa"/>
             <w:vMerge w:val="restart"/>
+            <w:shd w:val="clear" w:color="auto" w:fill="E5B8B7" w:themeFill="accent2" w:themeFillTint="66"/>
             <w:textDirection w:val="btLr"/>
           </w:tcPr>
           <w:p>
@@ -1505,7 +1578,11 @@
           <w:tcPr>
             <w:tcW w:w="2694" w:type="dxa"/>
             <w:vMerge w:val="restart"/>
-            <w:shd w:val="clear" w:color="auto" w:fill="BFBFBF" w:themeFill="background1" w:themeFillShade="BF"/>
+            <w:tcBorders>
+              <w:top w:val="single" w:sz="6" w:space="0" w:color="auto"/>
+              <w:bottom w:val="single" w:sz="6" w:space="0" w:color="auto"/>
+            </w:tcBorders>
+            <w:shd w:val="clear" w:color="auto" w:fill="auto"/>
           </w:tcPr>
           <w:p>
             <w:r>
@@ -1536,7 +1613,7 @@
         <w:tc>
           <w:tcPr>
             <w:tcW w:w="2694" w:type="dxa"/>
-            <w:shd w:val="clear" w:color="auto" w:fill="F2F2F2" w:themeFill="background1" w:themeFillShade="F2"/>
+            <w:shd w:val="clear" w:color="auto" w:fill="auto"/>
           </w:tcPr>
           <w:p>
             <w:r>
@@ -1571,7 +1648,7 @@
           <w:tcPr>
             <w:tcW w:w="2801" w:type="dxa"/>
             <w:vMerge/>
-            <w:shd w:val="clear" w:color="auto" w:fill="BFBFBF" w:themeFill="background1" w:themeFillShade="BF"/>
+            <w:shd w:val="clear" w:color="auto" w:fill="auto"/>
           </w:tcPr>
           <w:p/>
         </w:tc>
@@ -1585,7 +1662,7 @@
           <w:tcPr>
             <w:tcW w:w="532" w:type="dxa"/>
             <w:vMerge/>
-            <w:shd w:val="clear" w:color="auto" w:fill="auto"/>
+            <w:shd w:val="clear" w:color="auto" w:fill="F2DBDB" w:themeFill="accent2" w:themeFillTint="33"/>
             <w:textDirection w:val="btLr"/>
           </w:tcPr>
           <w:p>
@@ -1599,21 +1676,25 @@
           <w:tcPr>
             <w:tcW w:w="567" w:type="dxa"/>
             <w:vMerge/>
-            <w:shd w:val="clear" w:color="auto" w:fill="auto"/>
-            <w:textDirection w:val="btLr"/>
-          </w:tcPr>
-          <w:p>
-            <w:pPr>
-              <w:ind w:left="113" w:right="113"/>
-              <w:jc w:val="center"/>
-            </w:pPr>
-          </w:p>
-        </w:tc>
-        <w:tc>
-          <w:tcPr>
-            <w:tcW w:w="2694" w:type="dxa"/>
-            <w:vMerge/>
-            <w:shd w:val="clear" w:color="auto" w:fill="BFBFBF" w:themeFill="background1" w:themeFillShade="BF"/>
+            <w:shd w:val="clear" w:color="auto" w:fill="E5B8B7" w:themeFill="accent2" w:themeFillTint="66"/>
+            <w:textDirection w:val="btLr"/>
+          </w:tcPr>
+          <w:p>
+            <w:pPr>
+              <w:ind w:left="113" w:right="113"/>
+              <w:jc w:val="center"/>
+            </w:pPr>
+          </w:p>
+        </w:tc>
+        <w:tc>
+          <w:tcPr>
+            <w:tcW w:w="2694" w:type="dxa"/>
+            <w:vMerge/>
+            <w:tcBorders>
+              <w:top w:val="single" w:sz="6" w:space="0" w:color="auto"/>
+              <w:bottom w:val="single" w:sz="6" w:space="0" w:color="auto"/>
+            </w:tcBorders>
+            <w:shd w:val="clear" w:color="auto" w:fill="auto"/>
           </w:tcPr>
           <w:p/>
         </w:tc>
@@ -1639,12 +1720,10 @@
           <w:tcPr>
             <w:tcW w:w="2801" w:type="dxa"/>
             <w:vMerge/>
-            <w:shd w:val="clear" w:color="auto" w:fill="BFBFBF" w:themeFill="background1" w:themeFillShade="BF"/>
+            <w:shd w:val="clear" w:color="auto" w:fill="auto"/>
           </w:tcPr>
           <w:p/>
         </w:tc>
-        <w:bookmarkStart w:id="0" w:name="_GoBack"/>
-        <w:bookmarkEnd w:id="0"/>
       </w:tr>
       <w:tr>
         <w:trPr>
@@ -1655,18 +1734,16 @@
           <w:tcPr>
             <w:tcW w:w="532" w:type="dxa"/>
             <w:vMerge w:val="restart"/>
-            <w:textDirection w:val="btLr"/>
-          </w:tcPr>
-          <w:p>
-            <w:pPr>
-              <w:ind w:left="113" w:right="113"/>
-              <w:jc w:val="center"/>
-            </w:pPr>
-            <w:r>
-              <w:t xml:space="preserve">Woche </w:t>
-            </w:r>
-            <w:r>
-              <w:t>8</w:t>
+            <w:shd w:val="clear" w:color="auto" w:fill="F2DBDB" w:themeFill="accent2" w:themeFillTint="33"/>
+            <w:textDirection w:val="btLr"/>
+          </w:tcPr>
+          <w:p>
+            <w:pPr>
+              <w:ind w:left="113" w:right="113"/>
+              <w:jc w:val="center"/>
+            </w:pPr>
+            <w:r>
+              <w:t>Woche 8</w:t>
             </w:r>
           </w:p>
         </w:tc>
@@ -1674,6 +1751,7 @@
           <w:tcPr>
             <w:tcW w:w="567" w:type="dxa"/>
             <w:vMerge w:val="restart"/>
+            <w:shd w:val="clear" w:color="auto" w:fill="E5B8B7" w:themeFill="accent2" w:themeFillTint="66"/>
             <w:textDirection w:val="btLr"/>
           </w:tcPr>
           <w:p>
@@ -1689,7 +1767,11 @@
         <w:tc>
           <w:tcPr>
             <w:tcW w:w="2694" w:type="dxa"/>
-            <w:shd w:val="clear" w:color="auto" w:fill="BFBFBF" w:themeFill="background1" w:themeFillShade="BF"/>
+            <w:tcBorders>
+              <w:top w:val="single" w:sz="6" w:space="0" w:color="auto"/>
+              <w:bottom w:val="single" w:sz="6" w:space="0" w:color="auto"/>
+            </w:tcBorders>
+            <w:shd w:val="clear" w:color="auto" w:fill="auto"/>
           </w:tcPr>
           <w:p>
             <w:r>
@@ -1705,7 +1787,7 @@
         <w:tc>
           <w:tcPr>
             <w:tcW w:w="2694" w:type="dxa"/>
-            <w:shd w:val="clear" w:color="auto" w:fill="BFBFBF" w:themeFill="background1" w:themeFillShade="BF"/>
+            <w:shd w:val="clear" w:color="auto" w:fill="auto"/>
           </w:tcPr>
           <w:p>
             <w:r>
@@ -1719,7 +1801,12 @@
           </w:p>
           <w:p>
             <w:r>
-              <w:t>(20) Ergebnis speichern</w:t>
+              <w:t>(20)</w:t>
+            </w:r>
+            <w:bookmarkStart w:id="0" w:name="_GoBack"/>
+            <w:bookmarkEnd w:id="0"/>
+            <w:r>
+              <w:t xml:space="preserve"> Ergebnis speichern</w:t>
             </w:r>
           </w:p>
         </w:tc>
@@ -1727,7 +1814,7 @@
           <w:tcPr>
             <w:tcW w:w="2801" w:type="dxa"/>
             <w:vMerge/>
-            <w:shd w:val="clear" w:color="auto" w:fill="BFBFBF" w:themeFill="background1" w:themeFillShade="BF"/>
+            <w:shd w:val="clear" w:color="auto" w:fill="auto"/>
           </w:tcPr>
           <w:p/>
         </w:tc>
@@ -1741,7 +1828,7 @@
           <w:tcPr>
             <w:tcW w:w="532" w:type="dxa"/>
             <w:vMerge/>
-            <w:shd w:val="clear" w:color="auto" w:fill="auto"/>
+            <w:shd w:val="clear" w:color="auto" w:fill="F2DBDB" w:themeFill="accent2" w:themeFillTint="33"/>
             <w:textDirection w:val="btLr"/>
           </w:tcPr>
           <w:p>
@@ -1754,18 +1841,21 @@
           <w:tcPr>
             <w:tcW w:w="567" w:type="dxa"/>
             <w:vMerge/>
-            <w:shd w:val="clear" w:color="auto" w:fill="auto"/>
-            <w:textDirection w:val="btLr"/>
-          </w:tcPr>
-          <w:p>
-            <w:pPr>
-              <w:ind w:left="113" w:right="113"/>
-            </w:pPr>
-          </w:p>
-        </w:tc>
-        <w:tc>
-          <w:tcPr>
-            <w:tcW w:w="2694" w:type="dxa"/>
+            <w:shd w:val="clear" w:color="auto" w:fill="E5B8B7" w:themeFill="accent2" w:themeFillTint="66"/>
+            <w:textDirection w:val="btLr"/>
+          </w:tcPr>
+          <w:p>
+            <w:pPr>
+              <w:ind w:left="113" w:right="113"/>
+            </w:pPr>
+          </w:p>
+        </w:tc>
+        <w:tc>
+          <w:tcPr>
+            <w:tcW w:w="2694" w:type="dxa"/>
+            <w:tcBorders>
+              <w:top w:val="single" w:sz="6" w:space="0" w:color="auto"/>
+            </w:tcBorders>
             <w:shd w:val="clear" w:color="auto" w:fill="FFFF8B"/>
           </w:tcPr>
           <w:p>

</xml_diff>